<commit_message>
Update Drop box configuration.docx
</commit_message>
<xml_diff>
--- a/Docs/Drop box configuration.docx
+++ b/Docs/Drop box configuration.docx
@@ -18,10 +18,7 @@
         <w:t>Drop box configuration</w:t>
       </w:r>
     </w:p>
-    <w:p>
-      <w:bookmarkStart w:id="0" w:name="_GoBack"/>
-      <w:bookmarkEnd w:id="0"/>
-    </w:p>
+    <w:p/>
     <w:p>
       <w:pPr>
         <w:pStyle w:val="ListParagraph"/>
@@ -249,6 +246,35 @@
         </w:rPr>
         <w:t>in the response look for refresh token</w:t>
       </w:r>
+    </w:p>
+    <w:p>
+      <w:r>
+        <w:t>Links:</w:t>
+      </w:r>
+    </w:p>
+    <w:p>
+      <w:hyperlink r:id="rId5" w:history="1">
+        <w:r>
+          <w:rPr>
+            <w:rStyle w:val="Hyperlink"/>
+          </w:rPr>
+          <w:t>https://www.dropboxforum.com/t5/Dropbox-API-Support-Feedback/Get-refresh-token-from-access-token/td-p/596739</w:t>
+        </w:r>
+      </w:hyperlink>
+    </w:p>
+    <w:p>
+      <w:hyperlink r:id="rId6" w:history="1">
+        <w:r>
+          <w:rPr>
+            <w:rStyle w:val="Hyperlink"/>
+          </w:rPr>
+          <w:t>https://www.dropbox.com/login?cont=https%3A%2F%2Fwww.dropbox.com%2Fdevelopers%2Fapps%3F_tk%3Dpilot_lp%26_ad%3Dtopbar4%26_camp%3Dmyapps</w:t>
+        </w:r>
+      </w:hyperlink>
+    </w:p>
+    <w:p>
+      <w:bookmarkStart w:id="0" w:name="_GoBack"/>
+      <w:bookmarkEnd w:id="0"/>
     </w:p>
     <w:sectPr>
       <w:pgSz w:w="11906" w:h="16838"/>

</xml_diff>